<commit_message>
minor improvement in table captions and headers
</commit_message>
<xml_diff>
--- a/inst/rmarkdown/templates/matriz/skeleton/template.docx
+++ b/inst/rmarkdown/templates/matriz/skeleton/template.docx
@@ -38,7 +38,7 @@
           <w:szCs w:val="22"/>
         </w:rPr>
       </w:pPr>
-      <w:bookmarkStart w:id="0" w:name="conte%25252525C3%25252525BAdos-curricula"/>
+      <w:bookmarkStart w:id="0" w:name="conte%2525252525C3%2525252525BAdos-curri"/>
       <w:r>
         <w:rPr>
           <w:b w:val="false"/>
@@ -63,7 +63,7 @@
           <w:szCs w:val="22"/>
         </w:rPr>
       </w:pPr>
-      <w:bookmarkStart w:id="1" w:name="primeiro-per%25252525C3%25252525ADodo"/>
+      <w:bookmarkStart w:id="1" w:name="primeiro-per%2525252525C3%2525252525ADod"/>
       <w:r>
         <w:rPr>
           <w:color w:val="auto"/>
@@ -177,8 +177,8 @@
         <w:gridCol w:w="632"/>
         <w:gridCol w:w="1085"/>
         <w:gridCol w:w="1085"/>
-        <w:gridCol w:w="1264"/>
-        <w:gridCol w:w="1259"/>
+        <w:gridCol w:w="1265"/>
+        <w:gridCol w:w="1258"/>
       </w:tblGrid>
       <w:tr>
         <w:trPr>
@@ -336,7 +336,7 @@
         </w:tc>
         <w:tc>
           <w:tcPr>
-            <w:tcW w:w="1264" w:type="dxa"/>
+            <w:tcW w:w="1265" w:type="dxa"/>
             <w:tcBorders>
               <w:bottom w:val="single" w:sz="6" w:space="0" w:color="000000"/>
               <w:insideH w:val="single" w:sz="6" w:space="0" w:color="000000"/>
@@ -366,7 +366,7 @@
         </w:tc>
         <w:tc>
           <w:tcPr>
-            <w:tcW w:w="1259" w:type="dxa"/>
+            <w:tcW w:w="1258" w:type="dxa"/>
             <w:tcBorders>
               <w:bottom w:val="single" w:sz="6" w:space="0" w:color="000000"/>
               <w:insideH w:val="single" w:sz="6" w:space="0" w:color="000000"/>
@@ -549,7 +549,7 @@
         </w:tc>
         <w:tc>
           <w:tcPr>
-            <w:tcW w:w="1264" w:type="dxa"/>
+            <w:tcW w:w="1265" w:type="dxa"/>
             <w:tcBorders>
               <w:top w:val="single" w:sz="6" w:space="0" w:color="000000"/>
               <w:bottom w:val="single" w:sz="6" w:space="0" w:color="000000"/>
@@ -579,7 +579,7 @@
         </w:tc>
         <w:tc>
           <w:tcPr>
-            <w:tcW w:w="1259" w:type="dxa"/>
+            <w:tcW w:w="1258" w:type="dxa"/>
             <w:tcBorders>
               <w:top w:val="single" w:sz="6" w:space="0" w:color="000000"/>
               <w:bottom w:val="single" w:sz="6" w:space="0" w:color="000000"/>
@@ -762,7 +762,7 @@
         </w:tc>
         <w:tc>
           <w:tcPr>
-            <w:tcW w:w="1264" w:type="dxa"/>
+            <w:tcW w:w="1265" w:type="dxa"/>
             <w:tcBorders>
               <w:top w:val="single" w:sz="6" w:space="0" w:color="000000"/>
               <w:bottom w:val="single" w:sz="6" w:space="0" w:color="000000"/>
@@ -792,7 +792,7 @@
         </w:tc>
         <w:tc>
           <w:tcPr>
-            <w:tcW w:w="1259" w:type="dxa"/>
+            <w:tcW w:w="1258" w:type="dxa"/>
             <w:tcBorders>
               <w:top w:val="single" w:sz="6" w:space="0" w:color="000000"/>
               <w:bottom w:val="single" w:sz="6" w:space="0" w:color="000000"/>
@@ -975,7 +975,7 @@
         </w:tc>
         <w:tc>
           <w:tcPr>
-            <w:tcW w:w="1264" w:type="dxa"/>
+            <w:tcW w:w="1265" w:type="dxa"/>
             <w:tcBorders>
               <w:top w:val="single" w:sz="6" w:space="0" w:color="000000"/>
               <w:bottom w:val="single" w:sz="6" w:space="0" w:color="000000"/>
@@ -1005,7 +1005,7 @@
         </w:tc>
         <w:tc>
           <w:tcPr>
-            <w:tcW w:w="1259" w:type="dxa"/>
+            <w:tcW w:w="1258" w:type="dxa"/>
             <w:tcBorders>
               <w:top w:val="single" w:sz="6" w:space="0" w:color="000000"/>
               <w:bottom w:val="single" w:sz="6" w:space="0" w:color="000000"/>
@@ -1188,7 +1188,7 @@
         </w:tc>
         <w:tc>
           <w:tcPr>
-            <w:tcW w:w="1264" w:type="dxa"/>
+            <w:tcW w:w="1265" w:type="dxa"/>
             <w:tcBorders>
               <w:top w:val="single" w:sz="6" w:space="0" w:color="000000"/>
               <w:bottom w:val="single" w:sz="6" w:space="0" w:color="000000"/>
@@ -1218,7 +1218,7 @@
         </w:tc>
         <w:tc>
           <w:tcPr>
-            <w:tcW w:w="1259" w:type="dxa"/>
+            <w:tcW w:w="1258" w:type="dxa"/>
             <w:tcBorders>
               <w:top w:val="single" w:sz="6" w:space="0" w:color="000000"/>
               <w:bottom w:val="single" w:sz="6" w:space="0" w:color="000000"/>
@@ -1401,7 +1401,7 @@
         </w:tc>
         <w:tc>
           <w:tcPr>
-            <w:tcW w:w="1264" w:type="dxa"/>
+            <w:tcW w:w="1265" w:type="dxa"/>
             <w:tcBorders>
               <w:top w:val="single" w:sz="6" w:space="0" w:color="000000"/>
               <w:bottom w:val="single" w:sz="6" w:space="0" w:color="000000"/>
@@ -1431,7 +1431,7 @@
         </w:tc>
         <w:tc>
           <w:tcPr>
-            <w:tcW w:w="1259" w:type="dxa"/>
+            <w:tcW w:w="1258" w:type="dxa"/>
             <w:tcBorders>
               <w:top w:val="single" w:sz="6" w:space="0" w:color="000000"/>
               <w:bottom w:val="single" w:sz="6" w:space="0" w:color="000000"/>
@@ -1614,7 +1614,7 @@
         </w:tc>
         <w:tc>
           <w:tcPr>
-            <w:tcW w:w="1264" w:type="dxa"/>
+            <w:tcW w:w="1265" w:type="dxa"/>
             <w:tcBorders>
               <w:top w:val="single" w:sz="6" w:space="0" w:color="000000"/>
               <w:bottom w:val="single" w:sz="6" w:space="0" w:color="000000"/>
@@ -1644,7 +1644,7 @@
         </w:tc>
         <w:tc>
           <w:tcPr>
-            <w:tcW w:w="1259" w:type="dxa"/>
+            <w:tcW w:w="1258" w:type="dxa"/>
             <w:tcBorders>
               <w:top w:val="single" w:sz="6" w:space="0" w:color="000000"/>
               <w:bottom w:val="single" w:sz="6" w:space="0" w:color="000000"/>
@@ -1827,7 +1827,7 @@
         </w:tc>
         <w:tc>
           <w:tcPr>
-            <w:tcW w:w="1264" w:type="dxa"/>
+            <w:tcW w:w="1265" w:type="dxa"/>
             <w:tcBorders>
               <w:top w:val="single" w:sz="6" w:space="0" w:color="000000"/>
               <w:bottom w:val="single" w:sz="6" w:space="0" w:color="000000"/>
@@ -1857,7 +1857,7 @@
         </w:tc>
         <w:tc>
           <w:tcPr>
-            <w:tcW w:w="1259" w:type="dxa"/>
+            <w:tcW w:w="1258" w:type="dxa"/>
             <w:tcBorders>
               <w:top w:val="single" w:sz="6" w:space="0" w:color="000000"/>
               <w:bottom w:val="single" w:sz="6" w:space="0" w:color="000000"/>
@@ -2038,7 +2038,7 @@
         </w:tc>
         <w:tc>
           <w:tcPr>
-            <w:tcW w:w="1264" w:type="dxa"/>
+            <w:tcW w:w="1265" w:type="dxa"/>
             <w:tcBorders>
               <w:top w:val="single" w:sz="6" w:space="0" w:color="000000"/>
               <w:bottom w:val="single" w:sz="6" w:space="0" w:color="000000"/>
@@ -2068,7 +2068,7 @@
         </w:tc>
         <w:tc>
           <w:tcPr>
-            <w:tcW w:w="1259" w:type="dxa"/>
+            <w:tcW w:w="1258" w:type="dxa"/>
             <w:tcBorders>
               <w:top w:val="single" w:sz="6" w:space="0" w:color="000000"/>
               <w:bottom w:val="single" w:sz="6" w:space="0" w:color="000000"/>
@@ -2191,7 +2191,7 @@
     <w:pPr>
       <w:keepNext w:val="true"/>
       <w:keepLines/>
-      <w:pageBreakBefore/>
+      <w:pageBreakBefore w:val="false"/>
       <w:spacing w:lineRule="auto" w:line="360" w:before="0" w:after="0"/>
       <w:jc w:val="both"/>
       <w:outlineLvl w:val="2"/>

</xml_diff>